<commit_message>
Varie correzioni ed aggiunte
Migliorata prog. dinamica e tolti casini grafici (spiegato meglio Huffman)
Migliorato Metric Matching e casini di formattazione
Aggiunto qualche dettaglio utile
</commit_message>
<xml_diff>
--- a/Sommatorie.docx
+++ b/Sommatorie.docx
@@ -1185,13 +1185,13 @@
         </w:rPr>
         <w:lastRenderedPageBreak/>
         <w:drawing>
-          <wp:anchor distT="0" distB="0" distL="114300" distR="114300" simplePos="0" relativeHeight="251677696" behindDoc="0" locked="0" layoutInCell="1" allowOverlap="1" wp14:anchorId="3E59A742" wp14:editId="4380639B">
+          <wp:anchor distT="0" distB="0" distL="114300" distR="114300" simplePos="0" relativeHeight="251677696" behindDoc="0" locked="0" layoutInCell="1" allowOverlap="1" wp14:anchorId="3E59A742" wp14:editId="71E89820">
             <wp:simplePos x="0" y="0"/>
             <wp:positionH relativeFrom="column">
-              <wp:posOffset>3747077</wp:posOffset>
+              <wp:posOffset>3671570</wp:posOffset>
             </wp:positionH>
             <wp:positionV relativeFrom="paragraph">
-              <wp:posOffset>633326</wp:posOffset>
+              <wp:posOffset>630555</wp:posOffset>
             </wp:positionV>
             <wp:extent cx="2731135" cy="615950"/>
             <wp:effectExtent l="0" t="0" r="0" b="0"/>

</xml_diff>

<commit_message>
Capito finalmente le Sommatorie e MT
</commit_message>
<xml_diff>
--- a/Sommatorie.docx
+++ b/Sommatorie.docx
@@ -4,6 +4,9 @@
   <w:body>
     <w:p>
       <w:r>
+        <w:rPr>
+          <w:noProof/>
+        </w:rPr>
         <w:drawing>
           <wp:anchor distT="0" distB="0" distL="114300" distR="114300" simplePos="0" relativeHeight="251680768" behindDoc="0" locked="0" layoutInCell="1" allowOverlap="1" wp14:anchorId="18BE6D74" wp14:editId="5C86966E">
             <wp:simplePos x="0" y="0"/>
@@ -28,7 +31,7 @@
                     <pic:cNvPicPr/>
                   </pic:nvPicPr>
                   <pic:blipFill>
-                    <a:blip r:embed="rId5"/>
+                    <a:blip r:embed="rId7"/>
                     <a:stretch>
                       <a:fillRect/>
                     </a:stretch>
@@ -78,7 +81,7 @@
                     </pic:cNvPicPr>
                   </pic:nvPicPr>
                   <pic:blipFill>
-                    <a:blip r:embed="rId6">
+                    <a:blip r:embed="rId8">
                       <a:extLst>
                         <a:ext uri="{28A0092B-C50C-407E-A947-70E740481C1C}">
                           <a14:useLocalDpi xmlns:a14="http://schemas.microsoft.com/office/drawing/2010/main" val="0"/>
@@ -216,6 +219,94 @@
       </w:r>
     </w:p>
     <w:p>
+      <w:pPr>
+        <w:rPr>
+          <w:rFonts w:eastAsiaTheme="minorEastAsia"/>
+        </w:rPr>
+      </w:pPr>
+      <w:r>
+        <w:rPr>
+          <w:rFonts w:eastAsiaTheme="minorEastAsia"/>
+        </w:rPr>
+        <w:t>Per capirlo, basti vedere la ricorrenza sui costi; si noti infatti che ci sono tre fattori e quindi possiamo fare due moltiplicazioni.</w:t>
+      </w:r>
+    </w:p>
+    <w:p>
+      <w:pPr>
+        <w:rPr>
+          <w:rFonts w:eastAsiaTheme="minorEastAsia"/>
+        </w:rPr>
+      </w:pPr>
+      <w:r>
+        <w:rPr>
+          <w:rFonts w:eastAsiaTheme="minorEastAsia"/>
+        </w:rPr>
+        <w:drawing>
+          <wp:anchor distT="0" distB="0" distL="114300" distR="114300" simplePos="0" relativeHeight="251682816" behindDoc="0" locked="0" layoutInCell="1" allowOverlap="1" wp14:anchorId="6AC877F1" wp14:editId="08A569A0">
+            <wp:simplePos x="0" y="0"/>
+            <wp:positionH relativeFrom="column">
+              <wp:posOffset>-2540</wp:posOffset>
+            </wp:positionH>
+            <wp:positionV relativeFrom="paragraph">
+              <wp:posOffset>10795</wp:posOffset>
+            </wp:positionV>
+            <wp:extent cx="3473450" cy="448310"/>
+            <wp:effectExtent l="0" t="0" r="0" b="8890"/>
+            <wp:wrapSquare wrapText="bothSides"/>
+            <wp:docPr id="9" name="Immagine 9" descr="Immagine che contiene testo&#10;&#10;Descrizione generata automaticamente"/>
+            <wp:cNvGraphicFramePr>
+              <a:graphicFrameLocks xmlns:a="http://schemas.openxmlformats.org/drawingml/2006/main" noChangeAspect="1"/>
+            </wp:cNvGraphicFramePr>
+            <a:graphic xmlns:a="http://schemas.openxmlformats.org/drawingml/2006/main">
+              <a:graphicData uri="http://schemas.openxmlformats.org/drawingml/2006/picture">
+                <pic:pic xmlns:pic="http://schemas.openxmlformats.org/drawingml/2006/picture">
+                  <pic:nvPicPr>
+                    <pic:cNvPr id="9" name="Immagine 9" descr="Immagine che contiene testo&#10;&#10;Descrizione generata automaticamente"/>
+                    <pic:cNvPicPr/>
+                  </pic:nvPicPr>
+                  <pic:blipFill>
+                    <a:blip r:embed="rId9"/>
+                    <a:stretch>
+                      <a:fillRect/>
+                    </a:stretch>
+                  </pic:blipFill>
+                  <pic:spPr>
+                    <a:xfrm>
+                      <a:off x="0" y="0"/>
+                      <a:ext cx="3473450" cy="448310"/>
+                    </a:xfrm>
+                    <a:prstGeom prst="rect">
+                      <a:avLst/>
+                    </a:prstGeom>
+                  </pic:spPr>
+                </pic:pic>
+              </a:graphicData>
+            </a:graphic>
+            <wp14:sizeRelH relativeFrom="margin">
+              <wp14:pctWidth>0</wp14:pctWidth>
+            </wp14:sizeRelH>
+            <wp14:sizeRelV relativeFrom="margin">
+              <wp14:pctHeight>0</wp14:pctHeight>
+            </wp14:sizeRelV>
+          </wp:anchor>
+        </w:drawing>
+      </w:r>
+    </w:p>
+    <w:p>
+      <w:pPr>
+        <w:rPr>
+          <w:rFonts w:eastAsiaTheme="minorEastAsia"/>
+        </w:rPr>
+      </w:pPr>
+    </w:p>
+    <w:p>
+      <w:pPr>
+        <w:rPr>
+          <w:rFonts w:eastAsiaTheme="minorEastAsia"/>
+        </w:rPr>
+      </w:pPr>
+    </w:p>
+    <w:p>
       <w:r>
         <w:t xml:space="preserve">Quanti due? </w:t>
       </w:r>
@@ -258,10 +349,7 @@
         <w:t xml:space="preserve"> termini</w:t>
       </w:r>
       <w:r>
-        <w:t xml:space="preserve"> </w:t>
-      </w:r>
-      <w:r>
-        <w:t xml:space="preserve">(sostituisco </w:t>
+        <w:t xml:space="preserve"> (sostituisco </w:t>
       </w:r>
       <m:oMath>
         <m:r>
@@ -350,7 +438,7 @@
                     </pic:cNvPicPr>
                   </pic:nvPicPr>
                   <pic:blipFill>
-                    <a:blip r:embed="rId7" cstate="print">
+                    <a:blip r:embed="rId10" cstate="print">
                       <a:extLst>
                         <a:ext uri="{28A0092B-C50C-407E-A947-70E740481C1C}">
                           <a14:useLocalDpi xmlns:a14="http://schemas.microsoft.com/office/drawing/2010/main" val="0"/>
@@ -471,128 +559,122 @@
         <w:rPr>
           <w:rFonts w:eastAsiaTheme="minorEastAsia"/>
         </w:rPr>
+        <w:t xml:space="preserve"> quando si abbia come qui la serie con termine generale </w:t>
+      </w:r>
+      <m:oMath>
+        <m:r>
+          <w:rPr>
+            <w:rFonts w:ascii="Cambria Math" w:eastAsiaTheme="minorEastAsia" w:hAnsi="Cambria Math"/>
+          </w:rPr>
+          <m:t>k</m:t>
+        </m:r>
+      </m:oMath>
+      <w:r>
+        <w:rPr>
+          <w:rFonts w:eastAsiaTheme="minorEastAsia"/>
+        </w:rPr>
+        <w:t xml:space="preserve"> (serie di Gauss).</w:t>
+      </w:r>
+    </w:p>
+    <w:p>
+      <w:r>
+        <w:t xml:space="preserve">Infatti, la sommatoria da </w:t>
+      </w:r>
+      <m:oMath>
+        <m:r>
+          <w:rPr>
+            <w:rFonts w:ascii="Cambria Math" w:hAnsi="Cambria Math"/>
+          </w:rPr>
+          <m:t>1</m:t>
+        </m:r>
+      </m:oMath>
+      <w:r>
+        <w:t xml:space="preserve"> a </w:t>
+      </w:r>
+      <m:oMath>
+        <m:r>
+          <w:rPr>
+            <w:rFonts w:ascii="Cambria Math" w:hAnsi="Cambria Math"/>
+          </w:rPr>
+          <m:t>n-2</m:t>
+        </m:r>
+      </m:oMath>
+      <w:r>
+        <w:t xml:space="preserve"> è </w:t>
+      </w:r>
+      <m:oMath>
+        <m:r>
+          <w:rPr>
+            <w:rFonts w:ascii="Cambria Math" w:hAnsi="Cambria Math"/>
+          </w:rPr>
+          <m:t>(n-2)(n-2+1)/2</m:t>
+        </m:r>
+      </m:oMath>
+      <w:r>
+        <w:t>, semplificando diventa quello che vedi</w:t>
+      </w:r>
+    </w:p>
+    <w:p>
+      <w:pPr>
+        <w:rPr>
+          <w:rFonts w:eastAsiaTheme="minorEastAsia"/>
+        </w:rPr>
+      </w:pPr>
+      <w:r>
+        <w:t xml:space="preserve">Il </w:t>
+      </w:r>
+      <m:oMath>
+        <m:r>
+          <w:rPr>
+            <w:rFonts w:ascii="Cambria Math" w:hAnsi="Cambria Math"/>
+          </w:rPr>
+          <m:t>2</m:t>
+        </m:r>
+      </m:oMath>
+      <w:r>
+        <w:rPr>
+          <w:rFonts w:eastAsiaTheme="minorEastAsia"/>
+        </w:rPr>
+        <w:t xml:space="preserve"> come argomento della serie deriva dal fatto che </w:t>
+      </w:r>
+      <w:r>
+        <w:rPr>
+          <w:rFonts w:eastAsiaTheme="minorEastAsia"/>
+        </w:rPr>
+        <w:t xml:space="preserve">ogni termine </w:t>
+      </w:r>
+      <m:oMath>
+        <m:r>
+          <w:rPr>
+            <w:rFonts w:ascii="Cambria Math" w:eastAsiaTheme="minorEastAsia" w:hAnsi="Cambria Math"/>
+          </w:rPr>
+          <m:t>M[i,j]</m:t>
+        </m:r>
+      </m:oMath>
+      <w:r>
+        <w:rPr>
+          <w:rFonts w:eastAsiaTheme="minorEastAsia"/>
+        </w:rPr>
+        <w:t xml:space="preserve"> richiede </w:t>
+      </w:r>
+      <w:r>
+        <w:rPr>
+          <w:rFonts w:eastAsiaTheme="minorEastAsia"/>
+        </w:rPr>
+        <w:t>due</w:t>
+      </w:r>
+      <w:r>
+        <w:rPr>
+          <w:rFonts w:eastAsiaTheme="minorEastAsia"/>
+        </w:rPr>
+        <w:t xml:space="preserve"> moltiplicazioni tra 3 numeri interi.</w:t>
+      </w:r>
+      <w:r>
+        <w:rPr>
+          <w:rFonts w:eastAsiaTheme="minorEastAsia"/>
+        </w:rPr>
         <w:t xml:space="preserve"> </w:t>
       </w:r>
-      <w:r>
-        <w:rPr>
-          <w:rFonts w:eastAsiaTheme="minorEastAsia"/>
-        </w:rPr>
-        <w:t xml:space="preserve">quando si abbia come qui la serie con termine generale </w:t>
-      </w:r>
-      <m:oMath>
-        <m:r>
-          <w:rPr>
-            <w:rFonts w:ascii="Cambria Math" w:eastAsiaTheme="minorEastAsia" w:hAnsi="Cambria Math"/>
-          </w:rPr>
-          <m:t>k</m:t>
-        </m:r>
-      </m:oMath>
-      <w:r>
-        <w:rPr>
-          <w:rFonts w:eastAsiaTheme="minorEastAsia"/>
-        </w:rPr>
-        <w:t xml:space="preserve"> (serie di Gauss).</w:t>
-      </w:r>
-    </w:p>
-    <w:p>
-      <w:r>
-        <w:t xml:space="preserve">Infatti, la sommatoria da </w:t>
-      </w:r>
-      <m:oMath>
-        <m:r>
-          <w:rPr>
-            <w:rFonts w:ascii="Cambria Math" w:hAnsi="Cambria Math"/>
-          </w:rPr>
-          <m:t>1</m:t>
-        </m:r>
-      </m:oMath>
-      <w:r>
-        <w:t xml:space="preserve"> a </w:t>
-      </w:r>
-      <m:oMath>
-        <m:r>
-          <w:rPr>
-            <w:rFonts w:ascii="Cambria Math" w:hAnsi="Cambria Math"/>
-          </w:rPr>
-          <m:t>n-2</m:t>
-        </m:r>
-      </m:oMath>
-      <w:r>
-        <w:t xml:space="preserve"> è </w:t>
-      </w:r>
-      <m:oMath>
-        <m:r>
-          <w:rPr>
-            <w:rFonts w:ascii="Cambria Math" w:hAnsi="Cambria Math"/>
-          </w:rPr>
-          <m:t>(n-2)(n-2+1)/2</m:t>
-        </m:r>
-      </m:oMath>
-      <w:r>
-        <w:t>, semplificando diventa quello che vedi</w:t>
-      </w:r>
-    </w:p>
-    <w:p>
-      <w:pPr>
-        <w:rPr>
-          <w:rFonts w:eastAsiaTheme="minorEastAsia"/>
-        </w:rPr>
-      </w:pPr>
-      <w:r>
-        <w:t xml:space="preserve">Il </w:t>
-      </w:r>
-      <m:oMath>
-        <m:r>
-          <w:rPr>
-            <w:rFonts w:ascii="Cambria Math" w:hAnsi="Cambria Math"/>
-          </w:rPr>
-          <m:t>2</m:t>
-        </m:r>
-      </m:oMath>
-      <w:r>
-        <w:rPr>
-          <w:rFonts w:eastAsiaTheme="minorEastAsia"/>
-        </w:rPr>
-        <w:t xml:space="preserve"> come argomento della serie deriva dal fatto che </w:t>
-      </w:r>
-      <w:r>
-        <w:rPr>
-          <w:rFonts w:eastAsiaTheme="minorEastAsia"/>
-        </w:rPr>
-        <w:t xml:space="preserve">ogni termine </w:t>
-      </w:r>
-      <m:oMath>
-        <m:r>
-          <w:rPr>
-            <w:rFonts w:ascii="Cambria Math" w:eastAsiaTheme="minorEastAsia" w:hAnsi="Cambria Math"/>
-          </w:rPr>
-          <m:t>M[i,j]</m:t>
-        </m:r>
-      </m:oMath>
-      <w:r>
-        <w:rPr>
-          <w:rFonts w:eastAsiaTheme="minorEastAsia"/>
-        </w:rPr>
-        <w:t xml:space="preserve"> richiede </w:t>
-      </w:r>
-      <w:r>
-        <w:rPr>
-          <w:rFonts w:eastAsiaTheme="minorEastAsia"/>
-        </w:rPr>
-        <w:t>due</w:t>
-      </w:r>
-      <w:r>
-        <w:rPr>
-          <w:rFonts w:eastAsiaTheme="minorEastAsia"/>
-        </w:rPr>
-        <w:t xml:space="preserve"> moltiplicazioni tra 3 numeri interi.</w:t>
-      </w:r>
-      <w:r>
-        <w:rPr>
-          <w:rFonts w:eastAsiaTheme="minorEastAsia"/>
-        </w:rPr>
-        <w:t xml:space="preserve"> </w:t>
-      </w:r>
     </w:p>
     <w:p>
       <w:pPr>
@@ -621,6 +703,9 @@
         </w:rPr>
       </w:pPr>
       <w:r>
+        <w:rPr>
+          <w:noProof/>
+        </w:rPr>
         <w:drawing>
           <wp:anchor distT="0" distB="0" distL="114300" distR="114300" simplePos="0" relativeHeight="251661312" behindDoc="0" locked="0" layoutInCell="1" allowOverlap="1" wp14:anchorId="0A068989" wp14:editId="23644D0C">
             <wp:simplePos x="0" y="0"/>
@@ -645,7 +730,7 @@
                     <pic:cNvPicPr/>
                   </pic:nvPicPr>
                   <pic:blipFill>
-                    <a:blip r:embed="rId8"/>
+                    <a:blip r:embed="rId11"/>
                     <a:stretch>
                       <a:fillRect/>
                     </a:stretch>
@@ -674,6 +759,7 @@
       <w:r>
         <w:rPr>
           <w:rFonts w:eastAsiaTheme="minorEastAsia"/>
+          <w:noProof/>
         </w:rPr>
         <w:drawing>
           <wp:anchor distT="0" distB="0" distL="114300" distR="114300" simplePos="0" relativeHeight="251663360" behindDoc="0" locked="0" layoutInCell="1" allowOverlap="1" wp14:anchorId="6BBA1888" wp14:editId="4E20FD14">
@@ -699,7 +785,7 @@
                     <pic:cNvPicPr/>
                   </pic:nvPicPr>
                   <pic:blipFill>
-                    <a:blip r:embed="rId9"/>
+                    <a:blip r:embed="rId12"/>
                     <a:stretch>
                       <a:fillRect/>
                     </a:stretch>
@@ -760,6 +846,11 @@
       </w:r>
     </w:p>
     <w:p>
+      <w:pPr>
+        <w:rPr>
+          <w:rFonts w:eastAsiaTheme="minorEastAsia"/>
+        </w:rPr>
+      </w:pPr>
       <w:r>
         <w:t xml:space="preserve">La sommatoria interna è costituita da soli </w:t>
       </w:r>
@@ -772,22 +863,7 @@
         </m:r>
       </m:oMath>
       <w:r>
-        <w:t xml:space="preserve">, </w:t>
-      </w:r>
-      <w:r>
-        <w:t xml:space="preserve">in quanto richiede </w:t>
-      </w:r>
-      <w:r>
-        <w:t>una</w:t>
-      </w:r>
-      <w:r>
-        <w:t xml:space="preserve"> moltiplicazion</w:t>
-      </w:r>
-      <w:r>
-        <w:t xml:space="preserve">e </w:t>
-      </w:r>
-      <w:r>
-        <w:t xml:space="preserve">tra </w:t>
+        <w:t xml:space="preserve">, in quanto richiede una moltiplicazione tra </w:t>
       </w:r>
       <w:r>
         <w:t xml:space="preserve">tre </w:t>
@@ -851,17 +927,84 @@
         </w:rPr>
         <w:t>.</w:t>
       </w:r>
-    </w:p>
-    <w:p/>
-    <w:p>
-      <w:r>
-        <w:t xml:space="preserve">Quanti </w:t>
-      </w:r>
-      <w:r>
-        <w:t>uno</w:t>
-      </w:r>
-      <w:r>
-        <w:t xml:space="preserve">? </w:t>
+      <w:r>
+        <w:rPr>
+          <w:rFonts w:eastAsiaTheme="minorEastAsia"/>
+        </w:rPr>
+        <w:t xml:space="preserve"> </w:t>
+      </w:r>
+    </w:p>
+    <w:p>
+      <w:pPr>
+        <w:rPr>
+          <w:rFonts w:eastAsiaTheme="minorEastAsia"/>
+        </w:rPr>
+      </w:pPr>
+      <w:r>
+        <w:rPr>
+          <w:rFonts w:eastAsiaTheme="minorEastAsia"/>
+        </w:rPr>
+        <w:drawing>
+          <wp:anchor distT="0" distB="0" distL="114300" distR="114300" simplePos="0" relativeHeight="251684864" behindDoc="0" locked="0" layoutInCell="1" allowOverlap="1" wp14:anchorId="342AD462" wp14:editId="258413FB">
+            <wp:simplePos x="0" y="0"/>
+            <wp:positionH relativeFrom="column">
+              <wp:posOffset>2515870</wp:posOffset>
+            </wp:positionH>
+            <wp:positionV relativeFrom="paragraph">
+              <wp:posOffset>33655</wp:posOffset>
+            </wp:positionV>
+            <wp:extent cx="4316730" cy="643255"/>
+            <wp:effectExtent l="0" t="0" r="7620" b="4445"/>
+            <wp:wrapSquare wrapText="bothSides"/>
+            <wp:docPr id="14" name="Immagine 14" descr="Immagine che contiene testo&#10;&#10;Descrizione generata automaticamente"/>
+            <wp:cNvGraphicFramePr>
+              <a:graphicFrameLocks xmlns:a="http://schemas.openxmlformats.org/drawingml/2006/main" noChangeAspect="1"/>
+            </wp:cNvGraphicFramePr>
+            <a:graphic xmlns:a="http://schemas.openxmlformats.org/drawingml/2006/main">
+              <a:graphicData uri="http://schemas.openxmlformats.org/drawingml/2006/picture">
+                <pic:pic xmlns:pic="http://schemas.openxmlformats.org/drawingml/2006/picture">
+                  <pic:nvPicPr>
+                    <pic:cNvPr id="14" name="Immagine 14" descr="Immagine che contiene testo&#10;&#10;Descrizione generata automaticamente"/>
+                    <pic:cNvPicPr/>
+                  </pic:nvPicPr>
+                  <pic:blipFill>
+                    <a:blip r:embed="rId13"/>
+                    <a:stretch>
+                      <a:fillRect/>
+                    </a:stretch>
+                  </pic:blipFill>
+                  <pic:spPr>
+                    <a:xfrm>
+                      <a:off x="0" y="0"/>
+                      <a:ext cx="4316730" cy="643255"/>
+                    </a:xfrm>
+                    <a:prstGeom prst="rect">
+                      <a:avLst/>
+                    </a:prstGeom>
+                  </pic:spPr>
+                </pic:pic>
+              </a:graphicData>
+            </a:graphic>
+            <wp14:sizeRelH relativeFrom="margin">
+              <wp14:pctWidth>0</wp14:pctWidth>
+            </wp14:sizeRelH>
+            <wp14:sizeRelV relativeFrom="margin">
+              <wp14:pctHeight>0</wp14:pctHeight>
+            </wp14:sizeRelV>
+          </wp:anchor>
+        </w:drawing>
+      </w:r>
+      <w:r>
+        <w:rPr>
+          <w:rFonts w:eastAsiaTheme="minorEastAsia"/>
+        </w:rPr>
+        <w:t>Per capirlo, basti vedere la ricorrenza sui costi; si noti infatti che, nel calcolo della soluzione, si hanno tre fattori, con due  possibili moltiplicazioni tra questi.</w:t>
+      </w:r>
+    </w:p>
+    <w:p>
+      <w:r>
+        <w:lastRenderedPageBreak/>
+        <w:t xml:space="preserve">Quanti uno? </w:t>
       </w:r>
     </w:p>
     <w:p>
@@ -931,10 +1074,7 @@
         <w:t xml:space="preserve"> termini</w:t>
       </w:r>
       <w:r>
-        <w:t xml:space="preserve"> </w:t>
-      </w:r>
-      <w:r>
-        <w:t xml:space="preserve">(sostituisco </w:t>
+        <w:t xml:space="preserve"> (sostituisco </w:t>
       </w:r>
       <m:oMath>
         <m:r>
@@ -948,19 +1088,7 @@
         <w:rPr>
           <w:rFonts w:eastAsiaTheme="minorEastAsia"/>
         </w:rPr>
-        <w:t xml:space="preserve"> </w:t>
-      </w:r>
-      <w:r>
-        <w:rPr>
-          <w:rFonts w:eastAsiaTheme="minorEastAsia"/>
-        </w:rPr>
-        <w:t>i</w:t>
-      </w:r>
-      <w:r>
-        <w:rPr>
-          <w:rFonts w:eastAsiaTheme="minorEastAsia"/>
-        </w:rPr>
-        <w:t xml:space="preserve">n </w:t>
+        <w:t xml:space="preserve"> in </w:t>
       </w:r>
       <m:oMath>
         <m:r>
@@ -1098,13 +1226,7 @@
           <w:rPr>
             <w:rFonts w:ascii="Cambria Math" w:eastAsiaTheme="minorEastAsia" w:hAnsi="Cambria Math"/>
           </w:rPr>
-          <m:t>(n-2)(n-1</m:t>
-        </m:r>
-        <m:r>
-          <w:rPr>
-            <w:rFonts w:ascii="Cambria Math" w:eastAsiaTheme="minorEastAsia" w:hAnsi="Cambria Math"/>
-          </w:rPr>
-          <m:t>)</m:t>
+          <m:t>(n-2)(n-1)</m:t>
         </m:r>
       </m:oMath>
       <w:r>
@@ -1182,13 +1304,13 @@
       <w:r>
         <w:rPr>
           <w:rFonts w:eastAsiaTheme="minorEastAsia"/>
-        </w:rPr>
-        <w:lastRenderedPageBreak/>
+          <w:noProof/>
+        </w:rPr>
         <w:drawing>
-          <wp:anchor distT="0" distB="0" distL="114300" distR="114300" simplePos="0" relativeHeight="251677696" behindDoc="0" locked="0" layoutInCell="1" allowOverlap="1" wp14:anchorId="3E59A742" wp14:editId="71E89820">
+          <wp:anchor distT="0" distB="0" distL="114300" distR="114300" simplePos="0" relativeHeight="251677696" behindDoc="0" locked="0" layoutInCell="1" allowOverlap="1" wp14:anchorId="3E59A742" wp14:editId="13CC1376">
             <wp:simplePos x="0" y="0"/>
             <wp:positionH relativeFrom="column">
-              <wp:posOffset>3671570</wp:posOffset>
+              <wp:posOffset>3741420</wp:posOffset>
             </wp:positionH>
             <wp:positionV relativeFrom="paragraph">
               <wp:posOffset>630555</wp:posOffset>
@@ -1208,7 +1330,7 @@
                     <pic:cNvPicPr/>
                   </pic:nvPicPr>
                   <pic:blipFill>
-                    <a:blip r:embed="rId10"/>
+                    <a:blip r:embed="rId14"/>
                     <a:stretch>
                       <a:fillRect/>
                     </a:stretch>
@@ -1237,6 +1359,7 @@
       <w:r>
         <w:rPr>
           <w:rFonts w:eastAsiaTheme="minorEastAsia"/>
+          <w:noProof/>
         </w:rPr>
         <w:drawing>
           <wp:anchor distT="0" distB="0" distL="114300" distR="114300" simplePos="0" relativeHeight="251678720" behindDoc="0" locked="0" layoutInCell="1" allowOverlap="1" wp14:anchorId="10B5E565" wp14:editId="5574F99B">
@@ -1262,7 +1385,7 @@
                     <pic:cNvPicPr/>
                   </pic:nvPicPr>
                   <pic:blipFill>
-                    <a:blip r:embed="rId11"/>
+                    <a:blip r:embed="rId15"/>
                     <a:stretch>
                       <a:fillRect/>
                     </a:stretch>
@@ -1291,6 +1414,7 @@
       <w:r>
         <w:rPr>
           <w:rFonts w:eastAsiaTheme="minorEastAsia"/>
+          <w:noProof/>
         </w:rPr>
         <w:drawing>
           <wp:anchor distT="0" distB="0" distL="114300" distR="114300" simplePos="0" relativeHeight="251667456" behindDoc="0" locked="0" layoutInCell="1" allowOverlap="1" wp14:anchorId="7E70635C" wp14:editId="1C35F59E">
@@ -1316,7 +1440,7 @@
                     <pic:cNvPicPr/>
                   </pic:nvPicPr>
                   <pic:blipFill>
-                    <a:blip r:embed="rId12"/>
+                    <a:blip r:embed="rId16"/>
                     <a:stretch>
                       <a:fillRect/>
                     </a:stretch>
@@ -1438,7 +1562,89 @@
         <w:t>.</w:t>
       </w:r>
     </w:p>
+    <w:p>
+      <w:pPr>
+        <w:rPr>
+          <w:rFonts w:eastAsiaTheme="minorEastAsia"/>
+        </w:rPr>
+      </w:pPr>
+      <w:r>
+        <w:rPr>
+          <w:rFonts w:eastAsiaTheme="minorEastAsia"/>
+        </w:rPr>
+        <w:t>Per capirlo, basta osservare la ricorrenza sui costi; si nota infatti che esistono solo due fattori e tra questi è possibile una sola moltiplicazione.</w:t>
+      </w:r>
+    </w:p>
+    <w:p>
+      <w:pPr>
+        <w:rPr>
+          <w:rFonts w:eastAsiaTheme="minorEastAsia"/>
+        </w:rPr>
+      </w:pPr>
+      <w:r>
+        <w:rPr>
+          <w:rFonts w:eastAsiaTheme="minorEastAsia"/>
+        </w:rPr>
+        <w:drawing>
+          <wp:anchor distT="0" distB="0" distL="114300" distR="114300" simplePos="0" relativeHeight="251686912" behindDoc="0" locked="0" layoutInCell="1" allowOverlap="1" wp14:anchorId="2E8838AD" wp14:editId="7EED3931">
+            <wp:simplePos x="0" y="0"/>
+            <wp:positionH relativeFrom="column">
+              <wp:posOffset>-2540</wp:posOffset>
+            </wp:positionH>
+            <wp:positionV relativeFrom="paragraph">
+              <wp:posOffset>34290</wp:posOffset>
+            </wp:positionV>
+            <wp:extent cx="3454400" cy="622300"/>
+            <wp:effectExtent l="0" t="0" r="0" b="6350"/>
+            <wp:wrapSquare wrapText="bothSides"/>
+            <wp:docPr id="15" name="Immagine 15" descr="Immagine che contiene testo&#10;&#10;Descrizione generata automaticamente"/>
+            <wp:cNvGraphicFramePr>
+              <a:graphicFrameLocks xmlns:a="http://schemas.openxmlformats.org/drawingml/2006/main" noChangeAspect="1"/>
+            </wp:cNvGraphicFramePr>
+            <a:graphic xmlns:a="http://schemas.openxmlformats.org/drawingml/2006/main">
+              <a:graphicData uri="http://schemas.openxmlformats.org/drawingml/2006/picture">
+                <pic:pic xmlns:pic="http://schemas.openxmlformats.org/drawingml/2006/picture">
+                  <pic:nvPicPr>
+                    <pic:cNvPr id="15" name="Immagine 15" descr="Immagine che contiene testo&#10;&#10;Descrizione generata automaticamente"/>
+                    <pic:cNvPicPr/>
+                  </pic:nvPicPr>
+                  <pic:blipFill>
+                    <a:blip r:embed="rId17"/>
+                    <a:stretch>
+                      <a:fillRect/>
+                    </a:stretch>
+                  </pic:blipFill>
+                  <pic:spPr>
+                    <a:xfrm>
+                      <a:off x="0" y="0"/>
+                      <a:ext cx="3454400" cy="622300"/>
+                    </a:xfrm>
+                    <a:prstGeom prst="rect">
+                      <a:avLst/>
+                    </a:prstGeom>
+                  </pic:spPr>
+                </pic:pic>
+              </a:graphicData>
+            </a:graphic>
+            <wp14:sizeRelH relativeFrom="margin">
+              <wp14:pctWidth>0</wp14:pctWidth>
+            </wp14:sizeRelH>
+            <wp14:sizeRelV relativeFrom="margin">
+              <wp14:pctHeight>0</wp14:pctHeight>
+            </wp14:sizeRelV>
+          </wp:anchor>
+        </w:drawing>
+      </w:r>
+    </w:p>
+    <w:p>
+      <w:pPr>
+        <w:rPr>
+          <w:rFonts w:eastAsiaTheme="minorEastAsia"/>
+        </w:rPr>
+      </w:pPr>
+    </w:p>
     <w:p/>
+    <w:p/>
     <w:p>
       <w:r>
         <w:t xml:space="preserve">Quanti uno? </w:t>
@@ -1458,277 +1664,250 @@
           <w:rPr>
             <w:rFonts w:ascii="Cambria Math" w:hAnsi="Cambria Math"/>
           </w:rPr>
-          <m:t>j=</m:t>
-        </m:r>
+          <m:t>j=n-2</m:t>
+        </m:r>
+      </m:oMath>
+      <w:r>
+        <w:t xml:space="preserve"> a</w:t>
+      </w:r>
+      <m:oMath>
         <m:r>
           <w:rPr>
             <w:rFonts w:ascii="Cambria Math" w:hAnsi="Cambria Math"/>
           </w:rPr>
-          <m:t>n-2</m:t>
-        </m:r>
-      </m:oMath>
-      <w:r>
-        <w:t xml:space="preserve"> a</w:t>
+          <m:t xml:space="preserve"> i</m:t>
+        </m:r>
+      </m:oMath>
+      <w:r>
+        <w:t xml:space="preserve"> ci sono esattamente </w:t>
       </w:r>
       <m:oMath>
         <m:r>
           <w:rPr>
             <w:rFonts w:ascii="Cambria Math" w:hAnsi="Cambria Math"/>
           </w:rPr>
-          <m:t xml:space="preserve"> i</m:t>
-        </m:r>
-      </m:oMath>
-      <w:r>
-        <w:t xml:space="preserve"> ci sono esattamente </w:t>
+          <m:t>n - i -1 =n-i-1</m:t>
+        </m:r>
+      </m:oMath>
+      <w:r>
+        <w:t xml:space="preserve"> termini</w:t>
+      </w:r>
+      <w:r>
+        <w:t xml:space="preserve"> (sostituisco </w:t>
       </w:r>
       <m:oMath>
         <m:r>
           <w:rPr>
             <w:rFonts w:ascii="Cambria Math" w:hAnsi="Cambria Math"/>
           </w:rPr>
-          <m:t xml:space="preserve">n - </m:t>
-        </m:r>
+          <m:t>j</m:t>
+        </m:r>
+      </m:oMath>
+      <w:r>
+        <w:rPr>
+          <w:rFonts w:eastAsiaTheme="minorEastAsia"/>
+        </w:rPr>
+        <w:t xml:space="preserve"> in </w:t>
+      </w:r>
+      <m:oMath>
+        <m:r>
+          <w:rPr>
+            <w:rFonts w:ascii="Cambria Math" w:eastAsiaTheme="minorEastAsia" w:hAnsi="Cambria Math"/>
+          </w:rPr>
+          <m:t>i</m:t>
+        </m:r>
+      </m:oMath>
+      <w:r>
+        <w:rPr>
+          <w:rFonts w:eastAsiaTheme="minorEastAsia"/>
+        </w:rPr>
+        <w:t xml:space="preserve">, perché la serie è basata su </w:t>
+      </w:r>
+      <m:oMath>
+        <m:r>
+          <w:rPr>
+            <w:rFonts w:ascii="Cambria Math" w:eastAsiaTheme="minorEastAsia" w:hAnsi="Cambria Math"/>
+          </w:rPr>
+          <m:t>i</m:t>
+        </m:r>
+      </m:oMath>
+      <w:r>
+        <w:rPr>
+          <w:rFonts w:eastAsiaTheme="minorEastAsia"/>
+        </w:rPr>
+        <w:t xml:space="preserve"> e sottraggo </w:t>
+      </w:r>
+      <m:oMath>
+        <m:r>
+          <w:rPr>
+            <w:rFonts w:ascii="Cambria Math" w:eastAsiaTheme="minorEastAsia" w:hAnsi="Cambria Math"/>
+          </w:rPr>
+          <m:t>1</m:t>
+        </m:r>
+      </m:oMath>
+      <w:r>
+        <w:rPr>
+          <w:rFonts w:eastAsiaTheme="minorEastAsia"/>
+        </w:rPr>
+        <w:t xml:space="preserve"> in quanto </w:t>
+      </w:r>
+      <m:oMath>
+        <m:r>
+          <w:rPr>
+            <w:rFonts w:ascii="Cambria Math" w:eastAsiaTheme="minorEastAsia" w:hAnsi="Cambria Math"/>
+          </w:rPr>
+          <m:t>i=1</m:t>
+        </m:r>
+      </m:oMath>
+      <w:r>
+        <w:rPr>
+          <w:rFonts w:eastAsiaTheme="minorEastAsia"/>
+        </w:rPr>
+        <w:t xml:space="preserve"> ed </w:t>
+      </w:r>
+      <m:oMath>
+        <m:r>
+          <w:rPr>
+            <w:rFonts w:ascii="Cambria Math" w:eastAsiaTheme="minorEastAsia" w:hAnsi="Cambria Math"/>
+          </w:rPr>
+          <m:t>i</m:t>
+        </m:r>
+      </m:oMath>
+      <w:r>
+        <w:rPr>
+          <w:rFonts w:eastAsiaTheme="minorEastAsia"/>
+        </w:rPr>
+        <w:t xml:space="preserve"> sarebbe il valore di </w:t>
+      </w:r>
+      <m:oMath>
+        <m:r>
+          <w:rPr>
+            <w:rFonts w:ascii="Cambria Math" w:eastAsiaTheme="minorEastAsia" w:hAnsi="Cambria Math"/>
+          </w:rPr>
+          <m:t>j</m:t>
+        </m:r>
+      </m:oMath>
+      <w:r>
+        <w:rPr>
+          <w:rFonts w:eastAsiaTheme="minorEastAsia"/>
+        </w:rPr>
+        <w:t xml:space="preserve"> (</w:t>
+      </w:r>
+      <m:oMath>
+        <m:r>
+          <w:rPr>
+            <w:rFonts w:ascii="Cambria Math" w:eastAsiaTheme="minorEastAsia" w:hAnsi="Cambria Math"/>
+          </w:rPr>
+          <m:t xml:space="preserve">j=i </m:t>
+        </m:r>
+      </m:oMath>
+      <w:r>
+        <w:rPr>
+          <w:rFonts w:eastAsiaTheme="minorEastAsia"/>
+        </w:rPr>
+        <w:t>è il pedice della seconda serie)</w:t>
+      </w:r>
+      <w:r>
+        <w:rPr>
+          <w:rFonts w:eastAsiaTheme="minorEastAsia"/>
+        </w:rPr>
+        <w:t>).</w:t>
+      </w:r>
+    </w:p>
+    <w:p>
+      <w:r>
+        <w:t xml:space="preserve">Poi sostituire con </w:t>
+      </w:r>
+      <m:oMath>
         <m:r>
           <w:rPr>
             <w:rFonts w:ascii="Cambria Math" w:hAnsi="Cambria Math"/>
           </w:rPr>
-          <m:t xml:space="preserve">i -1 </m:t>
-        </m:r>
+          <m:t>k</m:t>
+        </m:r>
+      </m:oMath>
+      <w:r>
+        <w:t xml:space="preserve"> accorgendoti che sono esattamente gli stessi termini della sommatoria, se provi a svilupparli, e l'ultima sommatoria la puoi riscrivere in quel modo, ricordandoti che la somma di </w:t>
+      </w:r>
+      <m:oMath>
         <m:r>
           <w:rPr>
             <w:rFonts w:ascii="Cambria Math" w:hAnsi="Cambria Math"/>
           </w:rPr>
-          <m:t>=n-i-1</m:t>
-        </m:r>
-      </m:oMath>
-      <w:r>
-        <w:t xml:space="preserve"> termini</w:t>
-      </w:r>
-      <w:r>
-        <w:t xml:space="preserve"> </w:t>
-      </w:r>
-      <w:r>
-        <w:t xml:space="preserve">(sostituisco </w:t>
+          <m:t>1...n</m:t>
+        </m:r>
+      </m:oMath>
+      <w:r>
+        <w:t xml:space="preserve"> in generale è </w:t>
       </w:r>
       <m:oMath>
         <m:r>
           <w:rPr>
             <w:rFonts w:ascii="Cambria Math" w:hAnsi="Cambria Math"/>
           </w:rPr>
-          <m:t>j</m:t>
-        </m:r>
-      </m:oMath>
-      <w:r>
-        <w:rPr>
-          <w:rFonts w:eastAsiaTheme="minorEastAsia"/>
-        </w:rPr>
-        <w:t xml:space="preserve"> in </w:t>
+          <m:t>n(n+1)/2</m:t>
+        </m:r>
+      </m:oMath>
+      <w:r>
+        <w:rPr>
+          <w:rFonts w:eastAsiaTheme="minorEastAsia"/>
+        </w:rPr>
+        <w:t xml:space="preserve"> quando si abbia come qui la serie con termine generale </w:t>
       </w:r>
       <m:oMath>
         <m:r>
           <w:rPr>
             <w:rFonts w:ascii="Cambria Math" w:eastAsiaTheme="minorEastAsia" w:hAnsi="Cambria Math"/>
           </w:rPr>
-          <m:t>i</m:t>
-        </m:r>
-      </m:oMath>
-      <w:r>
-        <w:rPr>
-          <w:rFonts w:eastAsiaTheme="minorEastAsia"/>
-        </w:rPr>
-        <w:t xml:space="preserve">, perché la serie è basata su </w:t>
+          <m:t>k</m:t>
+        </m:r>
+      </m:oMath>
+      <w:r>
+        <w:rPr>
+          <w:rFonts w:eastAsiaTheme="minorEastAsia"/>
+        </w:rPr>
+        <w:t xml:space="preserve"> (serie di Gauss).</w:t>
+      </w:r>
+    </w:p>
+    <w:p>
+      <w:pPr>
+        <w:rPr>
+          <w:rFonts w:eastAsiaTheme="minorEastAsia"/>
+        </w:rPr>
+      </w:pPr>
+      <w:r>
+        <w:rPr>
+          <w:rFonts w:eastAsiaTheme="minorEastAsia"/>
+        </w:rPr>
+        <w:t xml:space="preserve">Non avendo il termine </w:t>
       </w:r>
       <m:oMath>
         <m:r>
           <w:rPr>
             <w:rFonts w:ascii="Cambria Math" w:eastAsiaTheme="minorEastAsia" w:hAnsi="Cambria Math"/>
           </w:rPr>
-          <m:t>i</m:t>
-        </m:r>
-      </m:oMath>
-      <w:r>
-        <w:rPr>
-          <w:rFonts w:eastAsiaTheme="minorEastAsia"/>
-        </w:rPr>
-        <w:t xml:space="preserve"> e sottraggo </w:t>
-      </w:r>
+          <m:t>2</m:t>
+        </m:r>
+      </m:oMath>
+      <w:r>
+        <w:rPr>
+          <w:rFonts w:eastAsiaTheme="minorEastAsia"/>
+        </w:rPr>
+        <w:t xml:space="preserve"> per linearità della sommatoria, non viene moltiplicato con il “fratto 2” di </w:t>
+      </w:r>
+    </w:p>
+    <w:p>
+      <w:pPr>
+        <w:rPr>
+          <w:rFonts w:eastAsiaTheme="minorEastAsia"/>
+        </w:rPr>
+      </w:pPr>
       <m:oMath>
         <m:r>
           <w:rPr>
             <w:rFonts w:ascii="Cambria Math" w:eastAsiaTheme="minorEastAsia" w:hAnsi="Cambria Math"/>
           </w:rPr>
-          <m:t>1</m:t>
-        </m:r>
-      </m:oMath>
-      <w:r>
-        <w:rPr>
-          <w:rFonts w:eastAsiaTheme="minorEastAsia"/>
-        </w:rPr>
-        <w:t xml:space="preserve"> in quanto </w:t>
-      </w:r>
-      <m:oMath>
-        <m:r>
-          <w:rPr>
-            <w:rFonts w:ascii="Cambria Math" w:eastAsiaTheme="minorEastAsia" w:hAnsi="Cambria Math"/>
-          </w:rPr>
-          <m:t>i=1</m:t>
-        </m:r>
-      </m:oMath>
-      <w:r>
-        <w:rPr>
-          <w:rFonts w:eastAsiaTheme="minorEastAsia"/>
-        </w:rPr>
-        <w:t xml:space="preserve"> ed </w:t>
-      </w:r>
-      <m:oMath>
-        <m:r>
-          <w:rPr>
-            <w:rFonts w:ascii="Cambria Math" w:eastAsiaTheme="minorEastAsia" w:hAnsi="Cambria Math"/>
-          </w:rPr>
-          <m:t>i</m:t>
-        </m:r>
-      </m:oMath>
-      <w:r>
-        <w:rPr>
-          <w:rFonts w:eastAsiaTheme="minorEastAsia"/>
-        </w:rPr>
-        <w:t xml:space="preserve"> sarebbe il valore di </w:t>
-      </w:r>
-      <m:oMath>
-        <m:r>
-          <w:rPr>
-            <w:rFonts w:ascii="Cambria Math" w:eastAsiaTheme="minorEastAsia" w:hAnsi="Cambria Math"/>
-          </w:rPr>
-          <m:t>j</m:t>
-        </m:r>
-      </m:oMath>
-      <w:r>
-        <w:rPr>
-          <w:rFonts w:eastAsiaTheme="minorEastAsia"/>
-        </w:rPr>
-        <w:t xml:space="preserve"> (</w:t>
-      </w:r>
-      <m:oMath>
-        <m:r>
-          <w:rPr>
-            <w:rFonts w:ascii="Cambria Math" w:eastAsiaTheme="minorEastAsia" w:hAnsi="Cambria Math"/>
-          </w:rPr>
-          <m:t xml:space="preserve">j=i </m:t>
-        </m:r>
-      </m:oMath>
-      <w:r>
-        <w:rPr>
-          <w:rFonts w:eastAsiaTheme="minorEastAsia"/>
-        </w:rPr>
-        <w:t>è il pedice della seconda serie)</w:t>
-      </w:r>
-      <w:r>
-        <w:rPr>
-          <w:rFonts w:eastAsiaTheme="minorEastAsia"/>
-        </w:rPr>
-        <w:t>).</w:t>
-      </w:r>
-    </w:p>
-    <w:p>
-      <w:r>
-        <w:t xml:space="preserve">Poi sostituire con </w:t>
-      </w:r>
-      <m:oMath>
-        <m:r>
-          <w:rPr>
-            <w:rFonts w:ascii="Cambria Math" w:hAnsi="Cambria Math"/>
-          </w:rPr>
-          <m:t>k</m:t>
-        </m:r>
-      </m:oMath>
-      <w:r>
-        <w:t xml:space="preserve"> accorgendoti che sono esattamente gli stessi termini della sommatoria, se provi a svilupparli, e l'ultima sommatoria la puoi riscrivere in quel modo, ricordandoti che la somma di </w:t>
-      </w:r>
-      <m:oMath>
-        <m:r>
-          <w:rPr>
-            <w:rFonts w:ascii="Cambria Math" w:hAnsi="Cambria Math"/>
-          </w:rPr>
-          <m:t>1...n</m:t>
-        </m:r>
-      </m:oMath>
-      <w:r>
-        <w:t xml:space="preserve"> in generale è </w:t>
-      </w:r>
-      <m:oMath>
-        <m:r>
-          <w:rPr>
-            <w:rFonts w:ascii="Cambria Math" w:hAnsi="Cambria Math"/>
-          </w:rPr>
-          <m:t>n(n+1)/2</m:t>
-        </m:r>
-      </m:oMath>
-      <w:r>
-        <w:rPr>
-          <w:rFonts w:eastAsiaTheme="minorEastAsia"/>
-        </w:rPr>
-        <w:t xml:space="preserve"> quando si abbia come qui la serie con termine generale </w:t>
-      </w:r>
-      <m:oMath>
-        <m:r>
-          <w:rPr>
-            <w:rFonts w:ascii="Cambria Math" w:eastAsiaTheme="minorEastAsia" w:hAnsi="Cambria Math"/>
-          </w:rPr>
-          <m:t>k</m:t>
-        </m:r>
-      </m:oMath>
-      <w:r>
-        <w:rPr>
-          <w:rFonts w:eastAsiaTheme="minorEastAsia"/>
-        </w:rPr>
-        <w:t xml:space="preserve"> (serie di Gauss).</w:t>
-      </w:r>
-    </w:p>
-    <w:p>
-      <w:pPr>
-        <w:rPr>
-          <w:rFonts w:eastAsiaTheme="minorEastAsia"/>
-        </w:rPr>
-      </w:pPr>
-      <w:r>
-        <w:rPr>
-          <w:rFonts w:eastAsiaTheme="minorEastAsia"/>
-        </w:rPr>
-        <w:t xml:space="preserve">Non avendo il termine </w:t>
-      </w:r>
-      <m:oMath>
-        <m:r>
-          <w:rPr>
-            <w:rFonts w:ascii="Cambria Math" w:eastAsiaTheme="minorEastAsia" w:hAnsi="Cambria Math"/>
-          </w:rPr>
-          <m:t>2</m:t>
-        </m:r>
-      </m:oMath>
-      <w:r>
-        <w:rPr>
-          <w:rFonts w:eastAsiaTheme="minorEastAsia"/>
-        </w:rPr>
-        <w:t xml:space="preserve"> per linearità della sommatoria, non viene moltiplicato con il “fratto 2” di </w:t>
-      </w:r>
-    </w:p>
-    <w:p>
-      <w:pPr>
-        <w:rPr>
-          <w:rFonts w:eastAsiaTheme="minorEastAsia"/>
-        </w:rPr>
-      </w:pPr>
-      <m:oMath>
-        <m:r>
-          <w:rPr>
-            <w:rFonts w:ascii="Cambria Math" w:eastAsiaTheme="minorEastAsia" w:hAnsi="Cambria Math"/>
-          </w:rPr>
-          <m:t>(n-2)(n-1</m:t>
-        </m:r>
-        <m:r>
-          <w:rPr>
-            <w:rFonts w:ascii="Cambria Math" w:eastAsiaTheme="minorEastAsia" w:hAnsi="Cambria Math"/>
-          </w:rPr>
-          <m:t>)</m:t>
+          <m:t>(n-2)(n-1)</m:t>
         </m:r>
       </m:oMath>
       <w:r>
@@ -1813,6 +1992,7 @@
       <w:r>
         <w:rPr>
           <w:rFonts w:eastAsiaTheme="minorEastAsia"/>
+          <w:noProof/>
         </w:rPr>
         <w:drawing>
           <wp:anchor distT="0" distB="0" distL="114300" distR="114300" simplePos="0" relativeHeight="251673600" behindDoc="0" locked="0" layoutInCell="1" allowOverlap="1" wp14:anchorId="55D20459" wp14:editId="09F49407">
@@ -1838,7 +2018,7 @@
                     <pic:cNvPicPr/>
                   </pic:nvPicPr>
                   <pic:blipFill>
-                    <a:blip r:embed="rId13"/>
+                    <a:blip r:embed="rId18"/>
                     <a:stretch>
                       <a:fillRect/>
                     </a:stretch>
@@ -1874,6 +2054,7 @@
       <w:r>
         <w:rPr>
           <w:rFonts w:eastAsiaTheme="minorEastAsia"/>
+          <w:noProof/>
         </w:rPr>
         <w:drawing>
           <wp:anchor distT="0" distB="0" distL="114300" distR="114300" simplePos="0" relativeHeight="251671552" behindDoc="0" locked="0" layoutInCell="1" allowOverlap="1" wp14:anchorId="4B5319E7" wp14:editId="36007C2A">
@@ -1899,7 +2080,7 @@
                     <pic:cNvPicPr/>
                   </pic:nvPicPr>
                   <pic:blipFill>
-                    <a:blip r:embed="rId14"/>
+                    <a:blip r:embed="rId19"/>
                     <a:stretch>
                       <a:fillRect/>
                     </a:stretch>
@@ -1949,6 +2130,7 @@
       <w:r>
         <w:rPr>
           <w:rFonts w:eastAsiaTheme="minorEastAsia"/>
+          <w:noProof/>
         </w:rPr>
         <w:drawing>
           <wp:anchor distT="0" distB="0" distL="114300" distR="114300" simplePos="0" relativeHeight="251675648" behindDoc="0" locked="0" layoutInCell="1" allowOverlap="1" wp14:anchorId="1DAC714F" wp14:editId="3BA104BB">
@@ -1974,7 +2156,7 @@
                     <pic:cNvPicPr/>
                   </pic:nvPicPr>
                   <pic:blipFill>
-                    <a:blip r:embed="rId15"/>
+                    <a:blip r:embed="rId20"/>
                     <a:stretch>
                       <a:fillRect/>
                     </a:stretch>
@@ -2023,13 +2205,6 @@
       </w:pPr>
     </w:p>
     <w:p>
-      <w:pPr>
-        <w:rPr>
-          <w:rFonts w:eastAsiaTheme="minorEastAsia"/>
-        </w:rPr>
-      </w:pPr>
-    </w:p>
-    <w:p>
       <w:r>
         <w:rPr>
           <w:i/>
@@ -2059,25 +2234,7 @@
         </m:r>
       </m:oMath>
       <w:r>
-        <w:t xml:space="preserve">, in quanto richiede </w:t>
-      </w:r>
-      <w:r>
-        <w:t>due</w:t>
-      </w:r>
-      <w:r>
-        <w:t xml:space="preserve"> moltiplicazio</w:t>
-      </w:r>
-      <w:r>
-        <w:t>ni</w:t>
-      </w:r>
-      <w:r>
-        <w:t xml:space="preserve"> tra </w:t>
-      </w:r>
-      <w:r>
-        <w:t>due</w:t>
-      </w:r>
-      <w:r>
-        <w:t xml:space="preserve"> numeri interi, nello specifico </w:t>
+        <w:t xml:space="preserve">, in quanto richiede due moltiplicazioni tra due numeri interi, nello specifico </w:t>
       </w:r>
       <m:oMath>
         <m:d>
@@ -2094,13 +2251,7 @@
               <w:rPr>
                 <w:rFonts w:ascii="Cambria Math" w:hAnsi="Cambria Math"/>
               </w:rPr>
-              <m:t>n-</m:t>
-            </m:r>
-            <m:r>
-              <w:rPr>
-                <w:rFonts w:ascii="Cambria Math" w:hAnsi="Cambria Math"/>
-              </w:rPr>
-              <m:t>1</m:t>
+              <m:t>n-1</m:t>
             </m:r>
           </m:e>
         </m:d>
@@ -2108,67 +2259,56 @@
           <w:rPr>
             <w:rFonts w:ascii="Cambria Math" w:hAnsi="Cambria Math"/>
           </w:rPr>
-          <m:t xml:space="preserve"> </m:t>
-        </m:r>
+          <m:t xml:space="preserve"> ed n</m:t>
+        </m:r>
+      </m:oMath>
+      <w:r>
+        <w:rPr>
+          <w:rFonts w:eastAsiaTheme="minorEastAsia"/>
+        </w:rPr>
+        <w:t xml:space="preserve"> (apici della serie).</w:t>
+      </w:r>
+      <w:r>
+        <w:rPr>
+          <w:rFonts w:eastAsiaTheme="minorEastAsia"/>
+        </w:rPr>
+        <w:t xml:space="preserve"> </w:t>
+      </w:r>
+    </w:p>
+    <w:p>
+      <w:pPr>
+        <w:rPr>
+          <w:rFonts w:eastAsiaTheme="minorEastAsia"/>
+        </w:rPr>
+      </w:pPr>
+      <w:r>
+        <w:rPr>
+          <w:rFonts w:eastAsiaTheme="minorEastAsia"/>
+        </w:rPr>
+        <w:t xml:space="preserve">Come ormai compreso, si nota dalla ricorrenza qui a lato che ci sono tre fattori e tra di loro sono possibili solo due moltiplicazioni. </w:t>
+      </w:r>
+    </w:p>
+    <w:p/>
+    <w:p>
+      <w:r>
+        <w:t xml:space="preserve">Quanti uno? </w:t>
+      </w:r>
+    </w:p>
+    <w:p>
+      <w:pPr>
+        <w:rPr>
+          <w:rFonts w:eastAsiaTheme="minorEastAsia"/>
+        </w:rPr>
+      </w:pPr>
+      <w:r>
+        <w:t xml:space="preserve">Beh, da </w:t>
+      </w:r>
+      <m:oMath>
         <m:r>
           <w:rPr>
             <w:rFonts w:ascii="Cambria Math" w:hAnsi="Cambria Math"/>
           </w:rPr>
-          <m:t>ed</m:t>
-        </m:r>
-        <m:r>
-          <w:rPr>
-            <w:rFonts w:ascii="Cambria Math" w:hAnsi="Cambria Math"/>
-          </w:rPr>
-          <m:t xml:space="preserve"> </m:t>
-        </m:r>
-        <m:r>
-          <w:rPr>
-            <w:rFonts w:ascii="Cambria Math" w:hAnsi="Cambria Math"/>
-          </w:rPr>
-          <m:t>n</m:t>
-        </m:r>
-      </m:oMath>
-      <w:r>
-        <w:rPr>
-          <w:rFonts w:eastAsiaTheme="minorEastAsia"/>
-        </w:rPr>
-        <w:t xml:space="preserve"> (apici della serie).</w:t>
-      </w:r>
-      <w:r>
-        <w:rPr>
-          <w:rFonts w:eastAsiaTheme="minorEastAsia"/>
-        </w:rPr>
-        <w:t xml:space="preserve"> </w:t>
-      </w:r>
-    </w:p>
-    <w:p/>
-    <w:p>
-      <w:r>
-        <w:t xml:space="preserve">Quanti uno? </w:t>
-      </w:r>
-    </w:p>
-    <w:p>
-      <w:pPr>
-        <w:rPr>
-          <w:rFonts w:eastAsiaTheme="minorEastAsia"/>
-        </w:rPr>
-      </w:pPr>
-      <w:r>
-        <w:t xml:space="preserve">Beh, da </w:t>
-      </w:r>
-      <m:oMath>
-        <m:r>
-          <w:rPr>
-            <w:rFonts w:ascii="Cambria Math" w:hAnsi="Cambria Math"/>
-          </w:rPr>
-          <m:t>i</m:t>
-        </m:r>
-        <m:r>
-          <w:rPr>
-            <w:rFonts w:ascii="Cambria Math" w:hAnsi="Cambria Math"/>
-          </w:rPr>
-          <m:t>=2</m:t>
+          <m:t>i=2</m:t>
         </m:r>
       </m:oMath>
       <w:r>
@@ -2456,6 +2596,7 @@
         <w:rPr>
           <w:rFonts w:eastAsiaTheme="minorEastAsia"/>
         </w:rPr>
+        <w:lastRenderedPageBreak/>
         <w:t xml:space="preserve">Ora, siccome abbiamo una serie che ha come apice </w:t>
       </w:r>
       <m:oMath>
@@ -2522,13 +2663,7 @@
         <w:rPr>
           <w:rFonts w:eastAsiaTheme="minorEastAsia"/>
         </w:rPr>
-        <w:t xml:space="preserve">. Ciò comporta che </w:t>
-      </w:r>
-      <w:r>
-        <w:rPr>
-          <w:rFonts w:eastAsiaTheme="minorEastAsia"/>
-        </w:rPr>
-        <w:t xml:space="preserve">io vada a “portare dentro” </w:t>
+        <w:t xml:space="preserve">. Ciò comporta che io vada a “portare dentro” </w:t>
       </w:r>
       <m:oMath>
         <m:d>
@@ -2748,6 +2883,44 @@
     </w:sectPr>
   </w:body>
 </w:document>
+</file>
+
+<file path=word/endnotes.xml><?xml version="1.0" encoding="utf-8"?>
+<w:endnotes xmlns:wpc="http://schemas.microsoft.com/office/word/2010/wordprocessingCanvas" xmlns:cx="http://schemas.microsoft.com/office/drawing/2014/chartex" xmlns:cx1="http://schemas.microsoft.com/office/drawing/2015/9/8/chartex" xmlns:cx2="http://schemas.microsoft.com/office/drawing/2015/10/21/chartex" xmlns:cx3="http://schemas.microsoft.com/office/drawing/2016/5/9/chartex" xmlns:cx4="http://schemas.microsoft.com/office/drawing/2016/5/10/chartex" xmlns:cx5="http://schemas.microsoft.com/office/drawing/2016/5/11/chartex" xmlns:cx6="http://schemas.microsoft.com/office/drawing/2016/5/12/chartex" xmlns:cx7="http://schemas.microsoft.com/office/drawing/2016/5/13/chartex" xmlns:cx8="http://schemas.microsoft.com/office/drawing/2016/5/14/chartex" xmlns:mc="http://schemas.openxmlformats.org/markup-compatibility/2006" xmlns:aink="http://schemas.microsoft.com/office/drawing/2016/ink" xmlns:am3d="http://schemas.microsoft.com/office/drawing/2017/model3d" xmlns:o="urn:schemas-microsoft-com:office:office" xmlns:oel="http://schemas.microsoft.com/office/2019/extlst" xmlns:r="http://schemas.openxmlformats.org/officeDocument/2006/relationships" xmlns:m="http://schemas.openxmlformats.org/officeDocument/2006/math" xmlns:v="urn:schemas-microsoft-com:vml" xmlns:wp14="http://schemas.microsoft.com/office/word/2010/wordprocessingDrawing" xmlns:wp="http://schemas.openxmlformats.org/drawingml/2006/wordprocessingDrawing" xmlns:w10="urn:schemas-microsoft-com:office:word" xmlns:w="http://schemas.openxmlformats.org/wordprocessingml/2006/main" xmlns:w14="http://schemas.microsoft.com/office/word/2010/wordml" xmlns:w15="http://schemas.microsoft.com/office/word/2012/wordml" xmlns:w16cex="http://schemas.microsoft.com/office/word/2018/wordml/cex" xmlns:w16cid="http://schemas.microsoft.com/office/word/2016/wordml/cid" xmlns:w16="http://schemas.microsoft.com/office/word/2018/wordml" xmlns:w16sdtdh="http://schemas.microsoft.com/office/word/2020/wordml/sdtdatahash" xmlns:w16se="http://schemas.microsoft.com/office/word/2015/wordml/symex" xmlns:wpg="http://schemas.microsoft.com/office/word/2010/wordprocessingGroup" xmlns:wpi="http://schemas.microsoft.com/office/word/2010/wordprocessingInk" xmlns:wne="http://schemas.microsoft.com/office/word/2006/wordml" xmlns:wps="http://schemas.microsoft.com/office/word/2010/wordprocessingShape" mc:Ignorable="w14 w15 w16se w16cid w16 w16cex w16sdtdh wp14">
+  <w:endnote w:type="separator" w:id="-1">
+    <w:p>
+      <w:r>
+        <w:separator/>
+      </w:r>
+    </w:p>
+  </w:endnote>
+  <w:endnote w:type="continuationSeparator" w:id="0">
+    <w:p>
+      <w:r>
+        <w:continuationSeparator/>
+      </w:r>
+    </w:p>
+  </w:endnote>
+</w:endnotes>
+</file>
+
+<file path=word/footnotes.xml><?xml version="1.0" encoding="utf-8"?>
+<w:footnotes xmlns:wpc="http://schemas.microsoft.com/office/word/2010/wordprocessingCanvas" xmlns:cx="http://schemas.microsoft.com/office/drawing/2014/chartex" xmlns:cx1="http://schemas.microsoft.com/office/drawing/2015/9/8/chartex" xmlns:cx2="http://schemas.microsoft.com/office/drawing/2015/10/21/chartex" xmlns:cx3="http://schemas.microsoft.com/office/drawing/2016/5/9/chartex" xmlns:cx4="http://schemas.microsoft.com/office/drawing/2016/5/10/chartex" xmlns:cx5="http://schemas.microsoft.com/office/drawing/2016/5/11/chartex" xmlns:cx6="http://schemas.microsoft.com/office/drawing/2016/5/12/chartex" xmlns:cx7="http://schemas.microsoft.com/office/drawing/2016/5/13/chartex" xmlns:cx8="http://schemas.microsoft.com/office/drawing/2016/5/14/chartex" xmlns:mc="http://schemas.openxmlformats.org/markup-compatibility/2006" xmlns:aink="http://schemas.microsoft.com/office/drawing/2016/ink" xmlns:am3d="http://schemas.microsoft.com/office/drawing/2017/model3d" xmlns:o="urn:schemas-microsoft-com:office:office" xmlns:oel="http://schemas.microsoft.com/office/2019/extlst" xmlns:r="http://schemas.openxmlformats.org/officeDocument/2006/relationships" xmlns:m="http://schemas.openxmlformats.org/officeDocument/2006/math" xmlns:v="urn:schemas-microsoft-com:vml" xmlns:wp14="http://schemas.microsoft.com/office/word/2010/wordprocessingDrawing" xmlns:wp="http://schemas.openxmlformats.org/drawingml/2006/wordprocessingDrawing" xmlns:w10="urn:schemas-microsoft-com:office:word" xmlns:w="http://schemas.openxmlformats.org/wordprocessingml/2006/main" xmlns:w14="http://schemas.microsoft.com/office/word/2010/wordml" xmlns:w15="http://schemas.microsoft.com/office/word/2012/wordml" xmlns:w16cex="http://schemas.microsoft.com/office/word/2018/wordml/cex" xmlns:w16cid="http://schemas.microsoft.com/office/word/2016/wordml/cid" xmlns:w16="http://schemas.microsoft.com/office/word/2018/wordml" xmlns:w16sdtdh="http://schemas.microsoft.com/office/word/2020/wordml/sdtdatahash" xmlns:w16se="http://schemas.microsoft.com/office/word/2015/wordml/symex" xmlns:wpg="http://schemas.microsoft.com/office/word/2010/wordprocessingGroup" xmlns:wpi="http://schemas.microsoft.com/office/word/2010/wordprocessingInk" xmlns:wne="http://schemas.microsoft.com/office/word/2006/wordml" xmlns:wps="http://schemas.microsoft.com/office/word/2010/wordprocessingShape" mc:Ignorable="w14 w15 w16se w16cid w16 w16cex w16sdtdh wp14">
+  <w:footnote w:type="separator" w:id="-1">
+    <w:p>
+      <w:r>
+        <w:separator/>
+      </w:r>
+    </w:p>
+  </w:footnote>
+  <w:footnote w:type="continuationSeparator" w:id="0">
+    <w:p>
+      <w:r>
+        <w:continuationSeparator/>
+      </w:r>
+    </w:p>
+  </w:footnote>
+</w:footnotes>
 </file>
 
 <file path=word/numbering.xml><?xml version="1.0" encoding="utf-8"?>
@@ -3429,6 +3602,48 @@
       <w:contextualSpacing/>
     </w:pPr>
   </w:style>
+  <w:style w:type="paragraph" w:styleId="Intestazione">
+    <w:name w:val="header"/>
+    <w:basedOn w:val="Normale"/>
+    <w:link w:val="IntestazioneCarattere"/>
+    <w:uiPriority w:val="99"/>
+    <w:unhideWhenUsed/>
+    <w:rsid w:val="006C4CA7"/>
+    <w:pPr>
+      <w:tabs>
+        <w:tab w:val="center" w:pos="4819"/>
+        <w:tab w:val="right" w:pos="9638"/>
+      </w:tabs>
+    </w:pPr>
+  </w:style>
+  <w:style w:type="character" w:customStyle="1" w:styleId="IntestazioneCarattere">
+    <w:name w:val="Intestazione Carattere"/>
+    <w:basedOn w:val="Carpredefinitoparagrafo"/>
+    <w:link w:val="Intestazione"/>
+    <w:uiPriority w:val="99"/>
+    <w:rsid w:val="006C4CA7"/>
+  </w:style>
+  <w:style w:type="paragraph" w:styleId="Pidipagina">
+    <w:name w:val="footer"/>
+    <w:basedOn w:val="Normale"/>
+    <w:link w:val="PidipaginaCarattere"/>
+    <w:uiPriority w:val="99"/>
+    <w:unhideWhenUsed/>
+    <w:rsid w:val="006C4CA7"/>
+    <w:pPr>
+      <w:tabs>
+        <w:tab w:val="center" w:pos="4819"/>
+        <w:tab w:val="right" w:pos="9638"/>
+      </w:tabs>
+    </w:pPr>
+  </w:style>
+  <w:style w:type="character" w:customStyle="1" w:styleId="PidipaginaCarattere">
+    <w:name w:val="Piè di pagina Carattere"/>
+    <w:basedOn w:val="Carpredefinitoparagrafo"/>
+    <w:link w:val="Pidipagina"/>
+    <w:uiPriority w:val="99"/>
+    <w:rsid w:val="006C4CA7"/>
+  </w:style>
 </w:styles>
 </file>
 

</xml_diff>